<commit_message>
Bổ sung, góp ý user need. Cập nhật project plan. Bổ sung risk list.
</commit_message>
<xml_diff>
--- a/2. Specs/5.Feature Set.docx
+++ b/2. Specs/5.Feature Set.docx
@@ -69,7 +69,7 @@
           <w:sz w:val="27"/>
           <w:szCs w:val="27"/>
         </w:rPr>
-        <w:t>Release Information</w:t>
+        <w:t>Thông tin tài liệu</w:t>
       </w:r>
     </w:p>
     <w:tbl>
@@ -85,8 +85,8 @@
         <w:tblLook w:val="04A0"/>
       </w:tblPr>
       <w:tblGrid>
-        <w:gridCol w:w="3621"/>
-        <w:gridCol w:w="4246"/>
+        <w:gridCol w:w="2442"/>
+        <w:gridCol w:w="3790"/>
       </w:tblGrid>
       <w:tr>
         <w:trPr>
@@ -133,7 +133,7 @@
                 <w:sz w:val="24"/>
                 <w:szCs w:val="24"/>
               </w:rPr>
-              <w:t>Project:</w:t>
+              <w:t>Dự án</w:t>
             </w:r>
           </w:p>
         </w:tc>
@@ -172,7 +172,7 @@
                   <w:szCs w:val="24"/>
                   <w:u w:val="single"/>
                 </w:rPr>
-                <w:t>PROJECTNAME</w:t>
+                <w:t>TiengViet4</w:t>
               </w:r>
             </w:hyperlink>
           </w:p>
@@ -223,7 +223,7 @@
                 <w:sz w:val="24"/>
                 <w:szCs w:val="24"/>
               </w:rPr>
-              <w:t>Internal Release Number:</w:t>
+              <w:t>Mã số</w:t>
             </w:r>
           </w:p>
         </w:tc>
@@ -259,7 +259,7 @@
                 <w:sz w:val="24"/>
                 <w:szCs w:val="24"/>
               </w:rPr>
-              <w:t>X.Y.Z</w:t>
+              <w:t>1.0.0</w:t>
             </w:r>
           </w:p>
         </w:tc>
@@ -309,7 +309,7 @@
                 <w:sz w:val="24"/>
                 <w:szCs w:val="24"/>
               </w:rPr>
-              <w:t>Related Documents:</w:t>
+              <w:t>Tài liệu liên quan</w:t>
             </w:r>
           </w:p>
         </w:tc>
@@ -339,18 +339,16 @@
                 <w:szCs w:val="24"/>
               </w:rPr>
             </w:pPr>
-            <w:hyperlink r:id="rId7" w:history="1">
-              <w:r>
-                <w:rPr>
-                  <w:rFonts w:ascii="Verdana" w:eastAsia="Times New Roman" w:hAnsi="Verdana" w:cs="Times New Roman"/>
-                  <w:color w:val="0000FF"/>
-                  <w:sz w:val="24"/>
-                  <w:szCs w:val="24"/>
-                  <w:u w:val="single"/>
-                </w:rPr>
-                <w:t>Project proposal</w:t>
-              </w:r>
-            </w:hyperlink>
+            <w:r>
+              <w:rPr>
+                <w:rFonts w:ascii="Verdana" w:eastAsia="Times New Roman" w:hAnsi="Verdana" w:cs="Times New Roman"/>
+                <w:color w:val="0000FF"/>
+                <w:sz w:val="24"/>
+                <w:szCs w:val="24"/>
+                <w:u w:val="single"/>
+              </w:rPr>
+              <w:t>Project proposal</w:t>
+            </w:r>
             <w:r>
               <w:rPr>
                 <w:rFonts w:ascii="Verdana" w:eastAsia="Times New Roman" w:hAnsi="Verdana" w:cs="Times New Roman"/>
@@ -359,7 +357,7 @@
               </w:rPr>
               <w:t> &gt; </w:t>
             </w:r>
-            <w:hyperlink r:id="rId8" w:history="1">
+            <w:hyperlink r:id="rId7" w:history="1">
               <w:r>
                 <w:rPr>
                   <w:rFonts w:ascii="Verdana" w:eastAsia="Times New Roman" w:hAnsi="Verdana" w:cs="Times New Roman"/>
@@ -381,7 +379,7 @@
                 <w:szCs w:val="24"/>
               </w:rPr>
             </w:pPr>
-            <w:hyperlink r:id="rId9" w:history="1">
+            <w:hyperlink r:id="rId8" w:history="1">
               <w:r>
                 <w:rPr>
                   <w:rFonts w:ascii="Verdana" w:eastAsia="Times New Roman" w:hAnsi="Verdana" w:cs="Times New Roman"/>
@@ -401,7 +399,7 @@
               </w:rPr>
               <w:t> &gt; </w:t>
             </w:r>
-            <w:hyperlink r:id="rId10" w:history="1">
+            <w:hyperlink r:id="rId9" w:history="1">
               <w:r>
                 <w:rPr>
                   <w:rFonts w:ascii="Verdana" w:eastAsia="Times New Roman" w:hAnsi="Verdana" w:cs="Times New Roman"/>
@@ -423,7 +421,7 @@
                 <w:szCs w:val="24"/>
               </w:rPr>
             </w:pPr>
-            <w:hyperlink r:id="rId11" w:history="1">
+            <w:hyperlink r:id="rId10" w:history="1">
               <w:r>
                 <w:rPr>
                   <w:rFonts w:ascii="Verdana" w:eastAsia="Times New Roman" w:hAnsi="Verdana" w:cs="Times New Roman"/>
@@ -432,7 +430,27 @@
                   <w:szCs w:val="24"/>
                   <w:u w:val="single"/>
                 </w:rPr>
-                <w:t>Feature format</w:t>
+                <w:t>Feature form</w:t>
+              </w:r>
+              <w:r>
+                <w:rPr>
+                  <w:rFonts w:ascii="Verdana" w:eastAsia="Times New Roman" w:hAnsi="Verdana" w:cs="Times New Roman"/>
+                  <w:color w:val="0000FF"/>
+                  <w:sz w:val="24"/>
+                  <w:szCs w:val="24"/>
+                  <w:u w:val="single"/>
+                </w:rPr>
+                <w:t>a</w:t>
+              </w:r>
+              <w:r>
+                <w:rPr>
+                  <w:rFonts w:ascii="Verdana" w:eastAsia="Times New Roman" w:hAnsi="Verdana" w:cs="Times New Roman"/>
+                  <w:color w:val="0000FF"/>
+                  <w:sz w:val="24"/>
+                  <w:szCs w:val="24"/>
+                  <w:u w:val="single"/>
+                </w:rPr>
+                <w:t>t</w:t>
               </w:r>
             </w:hyperlink>
           </w:p>
@@ -445,54 +463,6 @@
                 <w:szCs w:val="24"/>
               </w:rPr>
             </w:pPr>
-            <w:hyperlink r:id="rId12" w:history="1">
-              <w:r>
-                <w:rPr>
-                  <w:rFonts w:ascii="Verdana" w:eastAsia="Times New Roman" w:hAnsi="Verdana" w:cs="Times New Roman"/>
-                  <w:color w:val="0000FF"/>
-                  <w:sz w:val="24"/>
-                  <w:szCs w:val="24"/>
-                  <w:u w:val="single"/>
-                </w:rPr>
-                <w:t>Use case diagram</w:t>
-              </w:r>
-            </w:hyperlink>
-          </w:p>
-          <w:p>
-            <w:pPr>
-              <w:spacing w:after="0" w:line="240" w:lineRule="auto"/>
-              <w:rPr>
-                <w:rFonts w:ascii="Verdana" w:eastAsia="Times New Roman" w:hAnsi="Verdana" w:cs="Times New Roman"/>
-                <w:sz w:val="24"/>
-                <w:szCs w:val="24"/>
-              </w:rPr>
-            </w:pPr>
-            <w:r>
-              <w:rPr>
-                <w:rFonts w:ascii="Verdana" w:eastAsia="Times New Roman" w:hAnsi="Verdana" w:cs="Times New Roman"/>
-                <w:sz w:val="24"/>
-                <w:szCs w:val="24"/>
-              </w:rPr>
-              <w:t>LINKS TO RELEVANT STANDARDS</w:t>
-            </w:r>
-          </w:p>
-          <w:p>
-            <w:pPr>
-              <w:spacing w:after="0" w:line="240" w:lineRule="auto"/>
-              <w:rPr>
-                <w:rFonts w:ascii="Verdana" w:eastAsia="Times New Roman" w:hAnsi="Verdana" w:cs="Times New Roman"/>
-                <w:sz w:val="24"/>
-                <w:szCs w:val="24"/>
-              </w:rPr>
-            </w:pPr>
-            <w:r>
-              <w:rPr>
-                <w:rFonts w:ascii="Verdana" w:eastAsia="Times New Roman" w:hAnsi="Verdana" w:cs="Times New Roman"/>
-                <w:sz w:val="24"/>
-                <w:szCs w:val="24"/>
-              </w:rPr>
-              <w:t>LINKS TO OTHER DOCUMENTS</w:t>
-            </w:r>
           </w:p>
         </w:tc>
       </w:tr>
@@ -517,16 +487,54 @@
           <w:sz w:val="24"/>
           <w:szCs w:val="24"/>
         </w:rPr>
-        <w:t>Process impact:</w:t>
-      </w:r>
-      <w:r>
-        <w:rPr>
-          <w:rFonts w:ascii="Verdana" w:eastAsia="Times New Roman" w:hAnsi="Verdana" w:cs="Times New Roman"/>
-          <w:color w:val="000000"/>
-          <w:sz w:val="24"/>
-          <w:szCs w:val="24"/>
-        </w:rPr>
-        <w:t> A feature set is simply a table of contents for the individual feature descriptions. Much like a test suite, organizing the feature set by priority, functional area, actor, business object, or release can help identify missing, extra, or poorly motivated features early.</w:t>
+        <w:t>Mục đích của tài liệu</w:t>
+      </w:r>
+      <w:r>
+        <w:rPr>
+          <w:rFonts w:ascii="Verdana" w:eastAsia="Times New Roman" w:hAnsi="Verdana" w:cs="Times New Roman"/>
+          <w:b/>
+          <w:bCs/>
+          <w:color w:val="000000"/>
+          <w:sz w:val="24"/>
+          <w:szCs w:val="24"/>
+        </w:rPr>
+        <w:t>:</w:t>
+      </w:r>
+      <w:r>
+        <w:rPr>
+          <w:rFonts w:ascii="Verdana" w:eastAsia="Times New Roman" w:hAnsi="Verdana" w:cs="Times New Roman"/>
+          <w:color w:val="000000"/>
+          <w:sz w:val="24"/>
+          <w:szCs w:val="24"/>
+        </w:rPr>
+        <w:t> </w:t>
+      </w:r>
+      <w:r>
+        <w:rPr>
+          <w:rFonts w:ascii="Verdana" w:eastAsia="Times New Roman" w:hAnsi="Verdana" w:cs="Times New Roman"/>
+          <w:color w:val="000000"/>
+          <w:sz w:val="24"/>
+          <w:szCs w:val="24"/>
+        </w:rPr>
+        <w:t>Đưa ra danh sách các chức năng, sắp xếp các chức năng theo thứ tự ưu tiên, theo lĩnh vực, theo actor hoặc theo release</w:t>
+      </w:r>
+      <w:r>
+        <w:rPr>
+          <w:rFonts w:ascii="Verdana" w:eastAsia="Times New Roman" w:hAnsi="Verdana" w:cs="Times New Roman"/>
+          <w:color w:val="000000"/>
+          <w:sz w:val="24"/>
+          <w:szCs w:val="24"/>
+        </w:rPr>
+        <w:t xml:space="preserve"> để</w:t>
+      </w:r>
+      <w:r>
+        <w:rPr>
+          <w:rFonts w:ascii="Verdana" w:eastAsia="Times New Roman" w:hAnsi="Verdana" w:cs="Times New Roman"/>
+          <w:color w:val="000000"/>
+          <w:sz w:val="24"/>
+          <w:szCs w:val="24"/>
+        </w:rPr>
+        <w:t xml:space="preserve"> có thể nhận ra những chức năng bị thiếu, những chức năng phụ sớm.</w:t>
       </w:r>
     </w:p>
     <w:p>
@@ -547,91 +555,7 @@
           <w:sz w:val="24"/>
           <w:szCs w:val="24"/>
         </w:rPr>
-        <w:t>TODO: Before writing individual feature descriptions, list all the features that you think you will need. Organize them so that missing features appear as blanks on this page, and extra features will appear to be extras that don't fit anywhere. See the </w:t>
-      </w:r>
-      <w:hyperlink r:id="rId13" w:anchor="checklist" w:history="1">
-        <w:r>
-          <w:rPr>
-            <w:rFonts w:ascii="Verdana" w:eastAsia="Times New Roman" w:hAnsi="Verdana" w:cs="Times New Roman"/>
-            <w:color w:val="0000FF"/>
-            <w:sz w:val="24"/>
-            <w:szCs w:val="24"/>
-            <w:u w:val="single"/>
-          </w:rPr>
-          <w:t>feature format</w:t>
-        </w:r>
-      </w:hyperlink>
-      <w:r>
-        <w:rPr>
-          <w:rFonts w:ascii="Verdana" w:eastAsia="Times New Roman" w:hAnsi="Verdana" w:cs="Times New Roman"/>
-          <w:color w:val="000000"/>
-          <w:sz w:val="24"/>
-          <w:szCs w:val="24"/>
-        </w:rPr>
-        <w:t> document for more tips on specifying features and feature sets.</w:t>
-      </w:r>
-    </w:p>
-    <w:p>
-      <w:pPr>
-        <w:shd w:val="clear" w:color="auto" w:fill="FFFFCC"/>
-        <w:spacing w:after="43" w:line="240" w:lineRule="auto"/>
-        <w:rPr>
-          <w:rFonts w:ascii="Verdana" w:eastAsia="Times New Roman" w:hAnsi="Verdana" w:cs="Times New Roman"/>
-          <w:color w:val="000000"/>
-          <w:sz w:val="24"/>
-          <w:szCs w:val="24"/>
-        </w:rPr>
-      </w:pPr>
-      <w:r>
-        <w:rPr>
-          <w:rFonts w:ascii="Verdana" w:eastAsia="Times New Roman" w:hAnsi="Verdana" w:cs="Times New Roman"/>
-          <w:color w:val="000000"/>
-          <w:sz w:val="24"/>
-          <w:szCs w:val="24"/>
-        </w:rPr>
-        <w:t>TIP: Refer back to the user stories in your </w:t>
-      </w:r>
-      <w:hyperlink r:id="rId14" w:history="1">
-        <w:r>
-          <w:rPr>
-            <w:rFonts w:ascii="Verdana" w:eastAsia="Times New Roman" w:hAnsi="Verdana" w:cs="Times New Roman"/>
-            <w:color w:val="0000FF"/>
-            <w:sz w:val="24"/>
-            <w:szCs w:val="24"/>
-            <w:u w:val="single"/>
-          </w:rPr>
-          <w:t>user needs</w:t>
-        </w:r>
-      </w:hyperlink>
-      <w:r>
-        <w:rPr>
-          <w:rFonts w:ascii="Verdana" w:eastAsia="Times New Roman" w:hAnsi="Verdana" w:cs="Times New Roman"/>
-          <w:color w:val="000000"/>
-          <w:sz w:val="24"/>
-          <w:szCs w:val="24"/>
-        </w:rPr>
-        <w:t> document and to the </w:t>
-      </w:r>
-      <w:hyperlink r:id="rId15" w:history="1">
-        <w:r>
-          <w:rPr>
-            <w:rFonts w:ascii="Verdana" w:eastAsia="Times New Roman" w:hAnsi="Verdana" w:cs="Times New Roman"/>
-            <w:color w:val="0000FF"/>
-            <w:sz w:val="24"/>
-            <w:szCs w:val="24"/>
-            <w:u w:val="single"/>
-          </w:rPr>
-          <w:t>use case suite</w:t>
-        </w:r>
-      </w:hyperlink>
-      <w:r>
-        <w:rPr>
-          <w:rFonts w:ascii="Verdana" w:eastAsia="Times New Roman" w:hAnsi="Verdana" w:cs="Times New Roman"/>
-          <w:color w:val="000000"/>
-          <w:sz w:val="24"/>
-          <w:szCs w:val="24"/>
-        </w:rPr>
-        <w:t>. Use them for ideas and make sure that you cover all of them.</w:t>
+        <w:t>.</w:t>
       </w:r>
     </w:p>
     <w:p>
@@ -661,7 +585,29 @@
           <w:sz w:val="27"/>
           <w:szCs w:val="27"/>
         </w:rPr>
-        <w:t>Features by Release and Priority</w:t>
+        <w:t>Những chức năng theo</w:t>
+      </w:r>
+      <w:r>
+        <w:rPr>
+          <w:rFonts w:ascii="Verdana" w:eastAsia="Times New Roman" w:hAnsi="Verdana" w:cs="Times New Roman"/>
+          <w:b/>
+          <w:bCs/>
+          <w:color w:val="000000"/>
+          <w:sz w:val="27"/>
+          <w:szCs w:val="27"/>
+        </w:rPr>
+        <w:t xml:space="preserve"> Release </w:t>
+      </w:r>
+      <w:r>
+        <w:rPr>
+          <w:rFonts w:ascii="Verdana" w:eastAsia="Times New Roman" w:hAnsi="Verdana" w:cs="Times New Roman"/>
+          <w:b/>
+          <w:bCs/>
+          <w:color w:val="000000"/>
+          <w:sz w:val="27"/>
+          <w:szCs w:val="27"/>
+        </w:rPr>
+        <w:t>và theo độ ưu tiên</w:t>
       </w:r>
     </w:p>
     <w:p>
@@ -738,7 +684,7 @@
           <w:sz w:val="24"/>
           <w:szCs w:val="24"/>
         </w:rPr>
-        <w:t>Essential</w:t>
+        <w:t>Chủ yếu</w:t>
       </w:r>
     </w:p>
     <w:p>
@@ -759,7 +705,7 @@
           <w:szCs w:val="24"/>
         </w:rPr>
       </w:pPr>
-      <w:hyperlink r:id="rId16" w:anchor="F-00" w:history="1">
+      <w:hyperlink r:id="rId11" w:anchor="F-00" w:history="1">
         <w:r>
           <w:rPr>
             <w:rFonts w:ascii="Verdana" w:eastAsia="Times New Roman" w:hAnsi="Verdana" w:cs="Times New Roman"/>
@@ -799,7 +745,7 @@
           <w:szCs w:val="24"/>
         </w:rPr>
       </w:pPr>
-      <w:hyperlink r:id="rId17" w:anchor="F-01" w:history="1">
+      <w:hyperlink r:id="rId12" w:anchor="F-01" w:history="1">
         <w:r>
           <w:rPr>
             <w:rFonts w:ascii="Verdana" w:eastAsia="Times New Roman" w:hAnsi="Verdana" w:cs="Times New Roman"/>
@@ -839,7 +785,7 @@
           <w:szCs w:val="24"/>
         </w:rPr>
       </w:pPr>
-      <w:hyperlink r:id="rId18" w:anchor="F-21" w:history="1">
+      <w:hyperlink r:id="rId13" w:anchor="F-21" w:history="1">
         <w:r>
           <w:rPr>
             <w:rFonts w:ascii="Verdana" w:eastAsia="Times New Roman" w:hAnsi="Verdana" w:cs="Times New Roman"/>
@@ -879,7 +825,7 @@
           <w:szCs w:val="24"/>
         </w:rPr>
       </w:pPr>
-      <w:hyperlink r:id="rId19" w:anchor="F-31" w:history="1">
+      <w:hyperlink r:id="rId14" w:anchor="F-31" w:history="1">
         <w:r>
           <w:rPr>
             <w:rFonts w:ascii="Verdana" w:eastAsia="Times New Roman" w:hAnsi="Verdana" w:cs="Times New Roman"/>
@@ -947,7 +893,7 @@
           <w:szCs w:val="24"/>
         </w:rPr>
       </w:pPr>
-      <w:hyperlink r:id="rId20" w:anchor="F-02" w:history="1">
+      <w:hyperlink r:id="rId15" w:anchor="F-02" w:history="1">
         <w:r>
           <w:rPr>
             <w:rFonts w:ascii="Verdana" w:eastAsia="Times New Roman" w:hAnsi="Verdana" w:cs="Times New Roman"/>
@@ -987,7 +933,7 @@
           <w:szCs w:val="24"/>
         </w:rPr>
       </w:pPr>
-      <w:hyperlink r:id="rId21" w:anchor="F-03" w:history="1">
+      <w:hyperlink r:id="rId16" w:anchor="F-03" w:history="1">
         <w:r>
           <w:rPr>
             <w:rFonts w:ascii="Verdana" w:eastAsia="Times New Roman" w:hAnsi="Verdana" w:cs="Times New Roman"/>
@@ -1027,7 +973,7 @@
           <w:szCs w:val="24"/>
         </w:rPr>
       </w:pPr>
-      <w:hyperlink r:id="rId22" w:anchor="F-20" w:history="1">
+      <w:hyperlink r:id="rId17" w:anchor="F-20" w:history="1">
         <w:r>
           <w:rPr>
             <w:rFonts w:ascii="Verdana" w:eastAsia="Times New Roman" w:hAnsi="Verdana" w:cs="Times New Roman"/>
@@ -1074,7 +1020,6 @@
           <w:sz w:val="24"/>
           <w:szCs w:val="24"/>
         </w:rPr>
-        <w:lastRenderedPageBreak/>
         <w:t>Release 1.1</w:t>
       </w:r>
     </w:p>
@@ -1124,7 +1069,7 @@
           <w:szCs w:val="24"/>
         </w:rPr>
       </w:pPr>
-      <w:hyperlink r:id="rId23" w:anchor="F-22" w:history="1">
+      <w:hyperlink r:id="rId18" w:anchor="F-22" w:history="1">
         <w:r>
           <w:rPr>
             <w:rFonts w:ascii="Verdana" w:eastAsia="Times New Roman" w:hAnsi="Verdana" w:cs="Times New Roman"/>
@@ -1164,7 +1109,7 @@
           <w:szCs w:val="24"/>
         </w:rPr>
       </w:pPr>
-      <w:hyperlink r:id="rId24" w:anchor="F-23" w:history="1">
+      <w:hyperlink r:id="rId19" w:anchor="F-23" w:history="1">
         <w:r>
           <w:rPr>
             <w:rFonts w:ascii="Verdana" w:eastAsia="Times New Roman" w:hAnsi="Verdana" w:cs="Times New Roman"/>
@@ -1204,7 +1149,7 @@
           <w:szCs w:val="24"/>
         </w:rPr>
       </w:pPr>
-      <w:hyperlink r:id="rId25" w:anchor="F-33" w:history="1">
+      <w:hyperlink r:id="rId20" w:anchor="F-33" w:history="1">
         <w:r>
           <w:rPr>
             <w:rFonts w:ascii="Verdana" w:eastAsia="Times New Roman" w:hAnsi="Verdana" w:cs="Times New Roman"/>
@@ -1272,7 +1217,7 @@
           <w:szCs w:val="24"/>
         </w:rPr>
       </w:pPr>
-      <w:hyperlink r:id="rId26" w:anchor="F-10" w:history="1">
+      <w:hyperlink r:id="rId21" w:anchor="F-10" w:history="1">
         <w:r>
           <w:rPr>
             <w:rFonts w:ascii="Verdana" w:eastAsia="Times New Roman" w:hAnsi="Verdana" w:cs="Times New Roman"/>
@@ -1312,7 +1257,7 @@
           <w:szCs w:val="24"/>
         </w:rPr>
       </w:pPr>
-      <w:hyperlink r:id="rId27" w:anchor="F-11" w:history="1">
+      <w:hyperlink r:id="rId22" w:anchor="F-11" w:history="1">
         <w:r>
           <w:rPr>
             <w:rFonts w:ascii="Verdana" w:eastAsia="Times New Roman" w:hAnsi="Verdana" w:cs="Times New Roman"/>
@@ -1352,7 +1297,7 @@
           <w:szCs w:val="24"/>
         </w:rPr>
       </w:pPr>
-      <w:hyperlink r:id="rId28" w:anchor="F-12" w:history="1">
+      <w:hyperlink r:id="rId23" w:anchor="F-12" w:history="1">
         <w:r>
           <w:rPr>
             <w:rFonts w:ascii="Verdana" w:eastAsia="Times New Roman" w:hAnsi="Verdana" w:cs="Times New Roman"/>
@@ -1396,6 +1341,7 @@
           <w:sz w:val="24"/>
           <w:szCs w:val="24"/>
         </w:rPr>
+        <w:lastRenderedPageBreak/>
         <w:t>Later Releases</w:t>
       </w:r>
     </w:p>
@@ -1439,7 +1385,7 @@
           <w:szCs w:val="24"/>
         </w:rPr>
       </w:pPr>
-      <w:hyperlink r:id="rId29" w:anchor="F-30" w:history="1">
+      <w:hyperlink r:id="rId24" w:anchor="F-30" w:history="1">
         <w:r>
           <w:rPr>
             <w:rFonts w:ascii="Verdana" w:eastAsia="Times New Roman" w:hAnsi="Verdana" w:cs="Times New Roman"/>
@@ -1476,7 +1422,7 @@
           <w:szCs w:val="24"/>
         </w:rPr>
       </w:pPr>
-      <w:hyperlink r:id="rId30" w:anchor="F-32" w:history="1">
+      <w:hyperlink r:id="rId25" w:anchor="F-32" w:history="1">
         <w:r>
           <w:rPr>
             <w:rFonts w:ascii="Verdana" w:eastAsia="Times New Roman" w:hAnsi="Verdana" w:cs="Times New Roman"/>
@@ -1574,7 +1520,7 @@
           <w:szCs w:val="24"/>
         </w:rPr>
       </w:pPr>
-      <w:hyperlink r:id="rId31" w:anchor="F-00" w:history="1">
+      <w:hyperlink r:id="rId26" w:anchor="F-00" w:history="1">
         <w:r>
           <w:rPr>
             <w:rFonts w:ascii="Verdana" w:eastAsia="Times New Roman" w:hAnsi="Verdana" w:cs="Times New Roman"/>
@@ -1614,7 +1560,7 @@
           <w:szCs w:val="24"/>
         </w:rPr>
       </w:pPr>
-      <w:hyperlink r:id="rId32" w:anchor="F-01" w:history="1">
+      <w:hyperlink r:id="rId27" w:anchor="F-01" w:history="1">
         <w:r>
           <w:rPr>
             <w:rFonts w:ascii="Verdana" w:eastAsia="Times New Roman" w:hAnsi="Verdana" w:cs="Times New Roman"/>
@@ -1654,7 +1600,7 @@
           <w:szCs w:val="24"/>
         </w:rPr>
       </w:pPr>
-      <w:hyperlink r:id="rId33" w:anchor="F-21" w:history="1">
+      <w:hyperlink r:id="rId28" w:anchor="F-21" w:history="1">
         <w:r>
           <w:rPr>
             <w:rFonts w:ascii="Verdana" w:eastAsia="Times New Roman" w:hAnsi="Verdana" w:cs="Times New Roman"/>
@@ -1694,7 +1640,7 @@
           <w:szCs w:val="24"/>
         </w:rPr>
       </w:pPr>
-      <w:hyperlink r:id="rId34" w:anchor="F-31" w:history="1">
+      <w:hyperlink r:id="rId29" w:anchor="F-31" w:history="1">
         <w:r>
           <w:rPr>
             <w:rFonts w:ascii="Verdana" w:eastAsia="Times New Roman" w:hAnsi="Verdana" w:cs="Times New Roman"/>
@@ -1734,7 +1680,7 @@
           <w:szCs w:val="24"/>
         </w:rPr>
       </w:pPr>
-      <w:hyperlink r:id="rId35" w:anchor="F-02" w:history="1">
+      <w:hyperlink r:id="rId30" w:anchor="F-02" w:history="1">
         <w:r>
           <w:rPr>
             <w:rFonts w:ascii="Verdana" w:eastAsia="Times New Roman" w:hAnsi="Verdana" w:cs="Times New Roman"/>
@@ -1774,7 +1720,7 @@
           <w:szCs w:val="24"/>
         </w:rPr>
       </w:pPr>
-      <w:hyperlink r:id="rId36" w:anchor="F-03" w:history="1">
+      <w:hyperlink r:id="rId31" w:anchor="F-03" w:history="1">
         <w:r>
           <w:rPr>
             <w:rFonts w:ascii="Verdana" w:eastAsia="Times New Roman" w:hAnsi="Verdana" w:cs="Times New Roman"/>
@@ -1814,7 +1760,7 @@
           <w:szCs w:val="24"/>
         </w:rPr>
       </w:pPr>
-      <w:hyperlink r:id="rId37" w:anchor="F-20" w:history="1">
+      <w:hyperlink r:id="rId32" w:anchor="F-20" w:history="1">
         <w:r>
           <w:rPr>
             <w:rFonts w:ascii="Verdana" w:eastAsia="Times New Roman" w:hAnsi="Verdana" w:cs="Times New Roman"/>
@@ -1910,7 +1856,7 @@
           <w:szCs w:val="24"/>
         </w:rPr>
       </w:pPr>
-      <w:hyperlink r:id="rId38" w:anchor="F-22" w:history="1">
+      <w:hyperlink r:id="rId33" w:anchor="F-22" w:history="1">
         <w:r>
           <w:rPr>
             <w:rFonts w:ascii="Verdana" w:eastAsia="Times New Roman" w:hAnsi="Verdana" w:cs="Times New Roman"/>
@@ -1950,7 +1896,7 @@
           <w:szCs w:val="24"/>
         </w:rPr>
       </w:pPr>
-      <w:hyperlink r:id="rId39" w:anchor="F-23" w:history="1">
+      <w:hyperlink r:id="rId34" w:anchor="F-23" w:history="1">
         <w:r>
           <w:rPr>
             <w:rFonts w:ascii="Verdana" w:eastAsia="Times New Roman" w:hAnsi="Verdana" w:cs="Times New Roman"/>
@@ -1990,7 +1936,7 @@
           <w:szCs w:val="24"/>
         </w:rPr>
       </w:pPr>
-      <w:hyperlink r:id="rId40" w:anchor="F-33" w:history="1">
+      <w:hyperlink r:id="rId35" w:anchor="F-33" w:history="1">
         <w:r>
           <w:rPr>
             <w:rFonts w:ascii="Verdana" w:eastAsia="Times New Roman" w:hAnsi="Verdana" w:cs="Times New Roman"/>
@@ -2030,7 +1976,7 @@
           <w:szCs w:val="24"/>
         </w:rPr>
       </w:pPr>
-      <w:hyperlink r:id="rId41" w:anchor="F-10" w:history="1">
+      <w:hyperlink r:id="rId36" w:anchor="F-10" w:history="1">
         <w:r>
           <w:rPr>
             <w:rFonts w:ascii="Verdana" w:eastAsia="Times New Roman" w:hAnsi="Verdana" w:cs="Times New Roman"/>
@@ -2070,7 +2016,7 @@
           <w:szCs w:val="24"/>
         </w:rPr>
       </w:pPr>
-      <w:hyperlink r:id="rId42" w:anchor="F-11" w:history="1">
+      <w:hyperlink r:id="rId37" w:anchor="F-11" w:history="1">
         <w:r>
           <w:rPr>
             <w:rFonts w:ascii="Verdana" w:eastAsia="Times New Roman" w:hAnsi="Verdana" w:cs="Times New Roman"/>
@@ -2110,7 +2056,7 @@
           <w:szCs w:val="24"/>
         </w:rPr>
       </w:pPr>
-      <w:hyperlink r:id="rId43" w:anchor="F-12" w:history="1">
+      <w:hyperlink r:id="rId38" w:anchor="F-12" w:history="1">
         <w:r>
           <w:rPr>
             <w:rFonts w:ascii="Verdana" w:eastAsia="Times New Roman" w:hAnsi="Verdana" w:cs="Times New Roman"/>
@@ -2200,7 +2146,7 @@
           <w:szCs w:val="24"/>
         </w:rPr>
       </w:pPr>
-      <w:hyperlink r:id="rId44" w:anchor="F-30" w:history="1">
+      <w:hyperlink r:id="rId39" w:anchor="F-30" w:history="1">
         <w:r>
           <w:rPr>
             <w:rFonts w:ascii="Verdana" w:eastAsia="Times New Roman" w:hAnsi="Verdana" w:cs="Times New Roman"/>
@@ -2237,7 +2183,7 @@
           <w:szCs w:val="24"/>
         </w:rPr>
       </w:pPr>
-      <w:hyperlink r:id="rId45" w:anchor="F-32" w:history="1">
+      <w:hyperlink r:id="rId40" w:anchor="F-32" w:history="1">
         <w:r>
           <w:rPr>
             <w:rFonts w:ascii="Verdana" w:eastAsia="Times New Roman" w:hAnsi="Verdana" w:cs="Times New Roman"/>
@@ -2354,7 +2300,7 @@
           <w:szCs w:val="24"/>
         </w:rPr>
       </w:pPr>
-      <w:hyperlink r:id="rId46" w:anchor="F-00" w:history="1">
+      <w:hyperlink r:id="rId41" w:anchor="F-00" w:history="1">
         <w:r>
           <w:rPr>
             <w:rFonts w:ascii="Verdana" w:eastAsia="Times New Roman" w:hAnsi="Verdana" w:cs="Times New Roman"/>
@@ -2391,7 +2337,7 @@
           <w:szCs w:val="24"/>
         </w:rPr>
       </w:pPr>
-      <w:hyperlink r:id="rId47" w:anchor="F-01" w:history="1">
+      <w:hyperlink r:id="rId42" w:anchor="F-01" w:history="1">
         <w:r>
           <w:rPr>
             <w:rFonts w:ascii="Verdana" w:eastAsia="Times New Roman" w:hAnsi="Verdana" w:cs="Times New Roman"/>
@@ -2428,7 +2374,7 @@
           <w:szCs w:val="24"/>
         </w:rPr>
       </w:pPr>
-      <w:hyperlink r:id="rId48" w:anchor="F-02" w:history="1">
+      <w:hyperlink r:id="rId43" w:anchor="F-02" w:history="1">
         <w:r>
           <w:rPr>
             <w:rFonts w:ascii="Verdana" w:eastAsia="Times New Roman" w:hAnsi="Verdana" w:cs="Times New Roman"/>
@@ -2465,7 +2411,7 @@
           <w:szCs w:val="24"/>
         </w:rPr>
       </w:pPr>
-      <w:hyperlink r:id="rId49" w:anchor="F-03" w:history="1">
+      <w:hyperlink r:id="rId44" w:anchor="F-03" w:history="1">
         <w:r>
           <w:rPr>
             <w:rFonts w:ascii="Verdana" w:eastAsia="Times New Roman" w:hAnsi="Verdana" w:cs="Times New Roman"/>
@@ -2527,7 +2473,7 @@
           <w:szCs w:val="24"/>
         </w:rPr>
       </w:pPr>
-      <w:hyperlink r:id="rId50" w:anchor="F-10" w:history="1">
+      <w:hyperlink r:id="rId45" w:anchor="F-10" w:history="1">
         <w:r>
           <w:rPr>
             <w:rFonts w:ascii="Verdana" w:eastAsia="Times New Roman" w:hAnsi="Verdana" w:cs="Times New Roman"/>
@@ -2564,7 +2510,7 @@
           <w:szCs w:val="24"/>
         </w:rPr>
       </w:pPr>
-      <w:hyperlink r:id="rId51" w:anchor="F-11" w:history="1">
+      <w:hyperlink r:id="rId46" w:anchor="F-11" w:history="1">
         <w:r>
           <w:rPr>
             <w:rFonts w:ascii="Verdana" w:eastAsia="Times New Roman" w:hAnsi="Verdana" w:cs="Times New Roman"/>
@@ -2601,7 +2547,7 @@
           <w:szCs w:val="24"/>
         </w:rPr>
       </w:pPr>
-      <w:hyperlink r:id="rId52" w:anchor="F-12" w:history="1">
+      <w:hyperlink r:id="rId47" w:anchor="F-12" w:history="1">
         <w:r>
           <w:rPr>
             <w:rFonts w:ascii="Verdana" w:eastAsia="Times New Roman" w:hAnsi="Verdana" w:cs="Times New Roman"/>
@@ -2638,7 +2584,7 @@
           <w:szCs w:val="24"/>
         </w:rPr>
       </w:pPr>
-      <w:hyperlink r:id="rId53" w:anchor="F-13" w:history="1">
+      <w:hyperlink r:id="rId48" w:anchor="F-13" w:history="1">
         <w:r>
           <w:rPr>
             <w:rFonts w:ascii="Verdana" w:eastAsia="Times New Roman" w:hAnsi="Verdana" w:cs="Times New Roman"/>
@@ -2700,7 +2646,7 @@
           <w:szCs w:val="24"/>
         </w:rPr>
       </w:pPr>
-      <w:hyperlink r:id="rId54" w:anchor="F-20" w:history="1">
+      <w:hyperlink r:id="rId49" w:anchor="F-20" w:history="1">
         <w:r>
           <w:rPr>
             <w:rFonts w:ascii="Verdana" w:eastAsia="Times New Roman" w:hAnsi="Verdana" w:cs="Times New Roman"/>
@@ -2737,7 +2683,7 @@
           <w:szCs w:val="24"/>
         </w:rPr>
       </w:pPr>
-      <w:hyperlink r:id="rId55" w:anchor="F-21" w:history="1">
+      <w:hyperlink r:id="rId50" w:anchor="F-21" w:history="1">
         <w:r>
           <w:rPr>
             <w:rFonts w:ascii="Verdana" w:eastAsia="Times New Roman" w:hAnsi="Verdana" w:cs="Times New Roman"/>
@@ -2774,7 +2720,7 @@
           <w:szCs w:val="24"/>
         </w:rPr>
       </w:pPr>
-      <w:hyperlink r:id="rId56" w:anchor="F-22" w:history="1">
+      <w:hyperlink r:id="rId51" w:anchor="F-22" w:history="1">
         <w:r>
           <w:rPr>
             <w:rFonts w:ascii="Verdana" w:eastAsia="Times New Roman" w:hAnsi="Verdana" w:cs="Times New Roman"/>
@@ -2811,7 +2757,7 @@
           <w:szCs w:val="24"/>
         </w:rPr>
       </w:pPr>
-      <w:hyperlink r:id="rId57" w:anchor="F-23" w:history="1">
+      <w:hyperlink r:id="rId52" w:anchor="F-23" w:history="1">
         <w:r>
           <w:rPr>
             <w:rFonts w:ascii="Verdana" w:eastAsia="Times New Roman" w:hAnsi="Verdana" w:cs="Times New Roman"/>
@@ -2973,7 +2919,7 @@
           <w:szCs w:val="24"/>
         </w:rPr>
       </w:pPr>
-      <w:hyperlink r:id="rId58" w:anchor="F-30" w:history="1">
+      <w:hyperlink r:id="rId53" w:anchor="F-30" w:history="1">
         <w:r>
           <w:rPr>
             <w:rFonts w:ascii="Verdana" w:eastAsia="Times New Roman" w:hAnsi="Verdana" w:cs="Times New Roman"/>
@@ -3010,7 +2956,7 @@
           <w:szCs w:val="24"/>
         </w:rPr>
       </w:pPr>
-      <w:hyperlink r:id="rId59" w:anchor="F-31" w:history="1">
+      <w:hyperlink r:id="rId54" w:anchor="F-31" w:history="1">
         <w:r>
           <w:rPr>
             <w:rFonts w:ascii="Verdana" w:eastAsia="Times New Roman" w:hAnsi="Verdana" w:cs="Times New Roman"/>
@@ -3047,7 +2993,7 @@
           <w:szCs w:val="24"/>
         </w:rPr>
       </w:pPr>
-      <w:hyperlink r:id="rId60" w:anchor="F-32" w:history="1">
+      <w:hyperlink r:id="rId55" w:anchor="F-32" w:history="1">
         <w:r>
           <w:rPr>
             <w:rFonts w:ascii="Verdana" w:eastAsia="Times New Roman" w:hAnsi="Verdana" w:cs="Times New Roman"/>
@@ -3084,7 +3030,7 @@
           <w:szCs w:val="24"/>
         </w:rPr>
       </w:pPr>
-      <w:hyperlink r:id="rId61" w:anchor="F-33" w:history="1">
+      <w:hyperlink r:id="rId56" w:anchor="F-33" w:history="1">
         <w:r>
           <w:rPr>
             <w:rFonts w:ascii="Verdana" w:eastAsia="Times New Roman" w:hAnsi="Verdana" w:cs="Times New Roman"/>
@@ -3126,7 +3072,7 @@
         </w:rPr>
         <w:t>TODO: Check for </w:t>
       </w:r>
-      <w:hyperlink r:id="rId62" w:history="1">
+      <w:hyperlink r:id="rId57" w:history="1">
         <w:r>
           <w:rPr>
             <w:rFonts w:ascii="Verdana" w:eastAsia="Times New Roman" w:hAnsi="Verdana" w:cs="Times New Roman"/>
@@ -3147,7 +3093,7 @@
         </w:rPr>
         <w:t> and discuss ways to improve this template. Or, evaluate the ReadySET Pro </w:t>
       </w:r>
-      <w:hyperlink r:id="rId63" w:tooltip="pro use case template and sample test plan" w:history="1">
+      <w:hyperlink r:id="rId58" w:tooltip="pro use case template and sample test plan" w:history="1">
         <w:r>
           <w:rPr>
             <w:rFonts w:ascii="Verdana" w:eastAsia="Times New Roman" w:hAnsi="Verdana" w:cs="Times New Roman"/>
@@ -3197,7 +3143,7 @@
         </w:rPr>
         <w:t> </w:t>
       </w:r>
-      <w:hyperlink r:id="rId64" w:history="1">
+      <w:hyperlink r:id="rId59" w:history="1">
         <w:r>
           <w:rPr>
             <w:rFonts w:ascii="Verdana" w:eastAsia="Times New Roman" w:hAnsi="Verdana" w:cs="Times New Roman"/>

</xml_diff>